<commit_message>
Finished lab5 and prob1 of lab6
</commit_message>
<xml_diff>
--- a/out/production/lab/lab2/Tran_985848.docx
+++ b/out/production/lab/lab2/Tran_985848.docx
@@ -6242,7 +6242,32 @@
     </w:p>
     <w:p>
       <w:r>
-        <w:t>Assume RecursiveMNum(j) is correct for every j &lt; n</w:t>
+        <w:t>Assume RecursiveMNum(j)</w:t>
+      </w:r>
+      <w:r>
+        <w:t xml:space="preserve"> = M(j)</w:t>
+      </w:r>
+      <w:r>
+        <w:t xml:space="preserve"> is correct for every j &lt; n</w:t>
+      </w:r>
+    </w:p>
+    <w:p>
+      <w:pPr>
+        <w:tabs>
+          <w:tab w:val="left" w:pos="1680"/>
+        </w:tabs>
+      </w:pPr>
+      <w:r>
+        <w:t xml:space="preserve">Prove </w:t>
+      </w:r>
+      <w:r>
+        <w:t>RecursiveMNum</w:t>
+      </w:r>
+      <w:r>
+        <w:t>(n) = M(n)</w:t>
+      </w:r>
+      <w:r>
+        <w:tab/>
       </w:r>
     </w:p>
     <w:p/>
@@ -6264,6 +6289,26 @@
       <w:r>
         <w:tab/>
         <w:t xml:space="preserve"> = 2 * M(n-1) * M(n-2) // n-1 &lt; n &amp; n-2 &lt; 2</w:t>
+      </w:r>
+    </w:p>
+    <w:p>
+      <w:r>
+        <w:tab/>
+      </w:r>
+      <w:r>
+        <w:tab/>
+      </w:r>
+      <w:r>
+        <w:tab/>
+      </w:r>
+      <w:r>
+        <w:tab/>
+        <w:t xml:space="preserve"> = M(n</w:t>
+      </w:r>
+      <w:bookmarkStart w:id="0" w:name="_GoBack"/>
+      <w:bookmarkEnd w:id="0"/>
+      <w:r>
+        <w:t>)</w:t>
       </w:r>
     </w:p>
     <w:p/>
@@ -8830,12 +8875,7 @@
         <w:t xml:space="preserve">This solution using logic of Binary Search so the run time is </w:t>
       </w:r>
       <w:r>
-        <w:t>O(log n) (is o(n)</w:t>
-      </w:r>
-      <w:bookmarkStart w:id="0" w:name="_GoBack"/>
-      <w:bookmarkEnd w:id="0"/>
-      <w:r>
-        <w:t>)</w:t>
+        <w:t>O(log n) (is o(n))</w:t>
       </w:r>
     </w:p>
     <w:sectPr>
@@ -10401,7 +10441,7 @@
 </file>
 
 <file path=customXml/itemProps1.xml><?xml version="1.0" encoding="utf-8"?>
-<ds:datastoreItem xmlns:ds="http://schemas.openxmlformats.org/officeDocument/2006/customXml" ds:itemID="{4DBF12A8-38A1-874B-B58B-8B76CAFBC531}">
+<ds:datastoreItem xmlns:ds="http://schemas.openxmlformats.org/officeDocument/2006/customXml" ds:itemID="{6556B1DE-4781-AC49-A241-B8DD17EE50F8}">
   <ds:schemaRefs>
     <ds:schemaRef ds:uri="http://schemas.openxmlformats.org/officeDocument/2006/bibliography"/>
   </ds:schemaRefs>

</xml_diff>